<commit_message>
fixed the webshot issue in assignment 1
</commit_message>
<xml_diff>
--- a/docs/assignments/assignment1/Assignment1.docx
+++ b/docs/assignments/assignment1/Assignment1.docx
@@ -2758,7 +2758,7 @@
     </w:tbl>
     <w:bookmarkEnd w:id="50"/>
     <w:bookmarkEnd w:id="51"/>
-    <w:bookmarkStart w:id="59" w:name="avstånd-till-fenway-park"/>
+    <w:bookmarkStart w:id="62" w:name="avstånd-till-fenway-park"/>
     <w:p>
       <w:pPr>
         <w:pStyle w:val="Heading2"/>
@@ -3091,69 +3091,482 @@
       </w:pPr>
       <w:r>
         <w:rPr>
+          <w:rStyle w:val="FunctionTok"/>
+        </w:rPr>
+        <w:t xml:space="preserve">library</w:t>
+      </w:r>
+      <w:r>
+        <w:rPr>
+          <w:rStyle w:val="NormalTok"/>
+        </w:rPr>
+        <w:t xml:space="preserve">(leaflet) </w:t>
+      </w:r>
+      <w:r>
+        <w:rPr>
           <w:rStyle w:val="CommentTok"/>
         </w:rPr>
-        <w:t xml:space="preserve">#library(leaflet) # Install if not available</w:t>
+        <w:t xml:space="preserve"># Install if not available</w:t>
       </w:r>
       <w:r>
         <w:br/>
       </w:r>
       <w:r>
         <w:rPr>
+          <w:rStyle w:val="NormalTok"/>
+        </w:rPr>
+        <w:t xml:space="preserve">Boston_map </w:t>
+      </w:r>
+      <w:r>
+        <w:rPr>
+          <w:rStyle w:val="OtherTok"/>
+        </w:rPr>
+        <w:t xml:space="preserve">&lt;-</w:t>
+      </w:r>
+      <w:r>
+        <w:rPr>
+          <w:rStyle w:val="NormalTok"/>
+        </w:rPr>
+        <w:t xml:space="preserve"> </w:t>
+      </w:r>
+      <w:r>
+        <w:rPr>
+          <w:rStyle w:val="FunctionTok"/>
+        </w:rPr>
+        <w:t xml:space="preserve">leaflet</w:t>
+      </w:r>
+      <w:r>
+        <w:rPr>
+          <w:rStyle w:val="NormalTok"/>
+        </w:rPr>
+        <w:t xml:space="preserve">() </w:t>
+      </w:r>
+      <w:r>
+        <w:rPr>
+          <w:rStyle w:val="SpecialCharTok"/>
+        </w:rPr>
+        <w:t xml:space="preserve">%&gt;%</w:t>
+      </w:r>
+      <w:r>
+        <w:rPr>
+          <w:rStyle w:val="NormalTok"/>
+        </w:rPr>
+        <w:t xml:space="preserve"> </w:t>
+      </w:r>
+      <w:r>
+        <w:br/>
+      </w:r>
+      <w:r>
+        <w:rPr>
+          <w:rStyle w:val="NormalTok"/>
+        </w:rPr>
+        <w:t xml:space="preserve">  </w:t>
+      </w:r>
+      <w:r>
+        <w:rPr>
+          <w:rStyle w:val="FunctionTok"/>
+        </w:rPr>
+        <w:t xml:space="preserve">addTiles</w:t>
+      </w:r>
+      <w:r>
+        <w:rPr>
+          <w:rStyle w:val="NormalTok"/>
+        </w:rPr>
+        <w:t xml:space="preserve">() </w:t>
+      </w:r>
+      <w:r>
+        <w:rPr>
+          <w:rStyle w:val="SpecialCharTok"/>
+        </w:rPr>
+        <w:t xml:space="preserve">%&gt;%</w:t>
+      </w:r>
+      <w:r>
+        <w:br/>
+      </w:r>
+      <w:r>
+        <w:rPr>
+          <w:rStyle w:val="NormalTok"/>
+        </w:rPr>
+        <w:t xml:space="preserve">  </w:t>
+      </w:r>
+      <w:r>
+        <w:rPr>
+          <w:rStyle w:val="FunctionTok"/>
+        </w:rPr>
+        <w:t xml:space="preserve">addMarkers</w:t>
+      </w:r>
+      <w:r>
+        <w:rPr>
+          <w:rStyle w:val="NormalTok"/>
+        </w:rPr>
+        <w:t xml:space="preserve">(</w:t>
+      </w:r>
+      <w:r>
+        <w:rPr>
+          <w:rStyle w:val="AttributeTok"/>
+        </w:rPr>
+        <w:t xml:space="preserve">lat =</w:t>
+      </w:r>
+      <w:r>
+        <w:rPr>
+          <w:rStyle w:val="NormalTok"/>
+        </w:rPr>
+        <w:t xml:space="preserve"> fenway_park_lat_long[</w:t>
+      </w:r>
+      <w:r>
+        <w:rPr>
+          <w:rStyle w:val="DecValTok"/>
+        </w:rPr>
+        <w:t xml:space="preserve">1</w:t>
+      </w:r>
+      <w:r>
+        <w:rPr>
+          <w:rStyle w:val="NormalTok"/>
+        </w:rPr>
+        <w:t xml:space="preserve">], </w:t>
+      </w:r>
+      <w:r>
+        <w:rPr>
+          <w:rStyle w:val="AttributeTok"/>
+        </w:rPr>
+        <w:t xml:space="preserve">lng =</w:t>
+      </w:r>
+      <w:r>
+        <w:rPr>
+          <w:rStyle w:val="NormalTok"/>
+        </w:rPr>
+        <w:t xml:space="preserve"> fenway_park_lat_long[</w:t>
+      </w:r>
+      <w:r>
+        <w:rPr>
+          <w:rStyle w:val="DecValTok"/>
+        </w:rPr>
+        <w:t xml:space="preserve">2</w:t>
+      </w:r>
+      <w:r>
+        <w:rPr>
+          <w:rStyle w:val="NormalTok"/>
+        </w:rPr>
+        <w:t xml:space="preserve">], </w:t>
+      </w:r>
+      <w:r>
+        <w:rPr>
+          <w:rStyle w:val="AttributeTok"/>
+        </w:rPr>
+        <w:t xml:space="preserve">popup=</w:t>
+      </w:r>
+      <w:r>
+        <w:rPr>
+          <w:rStyle w:val="StringTok"/>
+        </w:rPr>
+        <w:t xml:space="preserve">"Fenway park"</w:t>
+      </w:r>
+      <w:r>
+        <w:rPr>
+          <w:rStyle w:val="NormalTok"/>
+        </w:rPr>
+        <w:t xml:space="preserve">) </w:t>
+      </w:r>
+      <w:r>
+        <w:rPr>
+          <w:rStyle w:val="SpecialCharTok"/>
+        </w:rPr>
+        <w:t xml:space="preserve">%&gt;%</w:t>
+      </w:r>
+      <w:r>
+        <w:br/>
+      </w:r>
+      <w:r>
+        <w:rPr>
+          <w:rStyle w:val="NormalTok"/>
+        </w:rPr>
+        <w:t xml:space="preserve">  </w:t>
+      </w:r>
+      <w:r>
+        <w:rPr>
+          <w:rStyle w:val="FunctionTok"/>
+        </w:rPr>
+        <w:t xml:space="preserve">addMarkers</w:t>
+      </w:r>
+      <w:r>
+        <w:rPr>
+          <w:rStyle w:val="NormalTok"/>
+        </w:rPr>
+        <w:t xml:space="preserve">(</w:t>
+      </w:r>
+      <w:r>
+        <w:rPr>
+          <w:rStyle w:val="AttributeTok"/>
+        </w:rPr>
+        <w:t xml:space="preserve">lat =</w:t>
+      </w:r>
+      <w:r>
+        <w:rPr>
+          <w:rStyle w:val="NormalTok"/>
+        </w:rPr>
+        <w:t xml:space="preserve"> Boston_census_data</w:t>
+      </w:r>
+      <w:r>
+        <w:rPr>
+          <w:rStyle w:val="SpecialCharTok"/>
+        </w:rPr>
+        <w:t xml:space="preserve">$</w:t>
+      </w:r>
+      <w:r>
+        <w:rPr>
+          <w:rStyle w:val="NormalTok"/>
+        </w:rPr>
+        <w:t xml:space="preserve">latitude[</w:t>
+      </w:r>
+      <w:r>
+        <w:rPr>
+          <w:rStyle w:val="DecValTok"/>
+        </w:rPr>
+        <w:t xml:space="preserve">30</w:t>
+      </w:r>
+      <w:r>
+        <w:rPr>
+          <w:rStyle w:val="NormalTok"/>
+        </w:rPr>
+        <w:t xml:space="preserve">], </w:t>
+      </w:r>
+      <w:r>
+        <w:rPr>
+          <w:rStyle w:val="AttributeTok"/>
+        </w:rPr>
+        <w:t xml:space="preserve">lng =</w:t>
+      </w:r>
+      <w:r>
+        <w:rPr>
+          <w:rStyle w:val="NormalTok"/>
+        </w:rPr>
+        <w:t xml:space="preserve"> Boston_census_data</w:t>
+      </w:r>
+      <w:r>
+        <w:rPr>
+          <w:rStyle w:val="SpecialCharTok"/>
+        </w:rPr>
+        <w:t xml:space="preserve">$</w:t>
+      </w:r>
+      <w:r>
+        <w:rPr>
+          <w:rStyle w:val="NormalTok"/>
+        </w:rPr>
+        <w:t xml:space="preserve">longitude[</w:t>
+      </w:r>
+      <w:r>
+        <w:rPr>
+          <w:rStyle w:val="DecValTok"/>
+        </w:rPr>
+        <w:t xml:space="preserve">30</w:t>
+      </w:r>
+      <w:r>
+        <w:rPr>
+          <w:rStyle w:val="NormalTok"/>
+        </w:rPr>
+        <w:t xml:space="preserve">], </w:t>
+      </w:r>
+      <w:r>
+        <w:rPr>
+          <w:rStyle w:val="AttributeTok"/>
+        </w:rPr>
+        <w:t xml:space="preserve">popup=</w:t>
+      </w:r>
+      <w:r>
+        <w:rPr>
+          <w:rStyle w:val="StringTok"/>
+        </w:rPr>
+        <w:t xml:space="preserve">"Observation 30"</w:t>
+      </w:r>
+      <w:r>
+        <w:rPr>
+          <w:rStyle w:val="NormalTok"/>
+        </w:rPr>
+        <w:t xml:space="preserve">) </w:t>
+      </w:r>
+      <w:r>
+        <w:rPr>
+          <w:rStyle w:val="SpecialCharTok"/>
+        </w:rPr>
+        <w:t xml:space="preserve">%&gt;%</w:t>
+      </w:r>
+      <w:r>
+        <w:br/>
+      </w:r>
+      <w:r>
+        <w:rPr>
+          <w:rStyle w:val="NormalTok"/>
+        </w:rPr>
+        <w:t xml:space="preserve">  </w:t>
+      </w:r>
+      <w:r>
+        <w:rPr>
+          <w:rStyle w:val="FunctionTok"/>
+        </w:rPr>
+        <w:t xml:space="preserve">addMarkers</w:t>
+      </w:r>
+      <w:r>
+        <w:rPr>
+          <w:rStyle w:val="NormalTok"/>
+        </w:rPr>
+        <w:t xml:space="preserve">(</w:t>
+      </w:r>
+      <w:r>
+        <w:rPr>
+          <w:rStyle w:val="AttributeTok"/>
+        </w:rPr>
+        <w:t xml:space="preserve">lat =</w:t>
+      </w:r>
+      <w:r>
+        <w:rPr>
+          <w:rStyle w:val="NormalTok"/>
+        </w:rPr>
+        <w:t xml:space="preserve"> Boston_census_data</w:t>
+      </w:r>
+      <w:r>
+        <w:rPr>
+          <w:rStyle w:val="SpecialCharTok"/>
+        </w:rPr>
+        <w:t xml:space="preserve">$</w:t>
+      </w:r>
+      <w:r>
+        <w:rPr>
+          <w:rStyle w:val="NormalTok"/>
+        </w:rPr>
+        <w:t xml:space="preserve">latitude[</w:t>
+      </w:r>
+      <w:r>
+        <w:rPr>
+          <w:rStyle w:val="DecValTok"/>
+        </w:rPr>
+        <w:t xml:space="preserve">45</w:t>
+      </w:r>
+      <w:r>
+        <w:rPr>
+          <w:rStyle w:val="NormalTok"/>
+        </w:rPr>
+        <w:t xml:space="preserve">], </w:t>
+      </w:r>
+      <w:r>
+        <w:rPr>
+          <w:rStyle w:val="AttributeTok"/>
+        </w:rPr>
+        <w:t xml:space="preserve">lng =</w:t>
+      </w:r>
+      <w:r>
+        <w:rPr>
+          <w:rStyle w:val="NormalTok"/>
+        </w:rPr>
+        <w:t xml:space="preserve"> Boston_census_data</w:t>
+      </w:r>
+      <w:r>
+        <w:rPr>
+          <w:rStyle w:val="SpecialCharTok"/>
+        </w:rPr>
+        <w:t xml:space="preserve">$</w:t>
+      </w:r>
+      <w:r>
+        <w:rPr>
+          <w:rStyle w:val="NormalTok"/>
+        </w:rPr>
+        <w:t xml:space="preserve">longitude[</w:t>
+      </w:r>
+      <w:r>
+        <w:rPr>
+          <w:rStyle w:val="DecValTok"/>
+        </w:rPr>
+        <w:t xml:space="preserve">45</w:t>
+      </w:r>
+      <w:r>
+        <w:rPr>
+          <w:rStyle w:val="NormalTok"/>
+        </w:rPr>
+        <w:t xml:space="preserve">], </w:t>
+      </w:r>
+      <w:r>
+        <w:rPr>
+          <w:rStyle w:val="AttributeTok"/>
+        </w:rPr>
+        <w:t xml:space="preserve">popup=</w:t>
+      </w:r>
+      <w:r>
+        <w:rPr>
+          <w:rStyle w:val="StringTok"/>
+        </w:rPr>
+        <w:t xml:space="preserve">"Observation 45"</w:t>
+      </w:r>
+      <w:r>
+        <w:rPr>
+          <w:rStyle w:val="NormalTok"/>
+        </w:rPr>
+        <w:t xml:space="preserve">) </w:t>
+      </w:r>
+      <w:r>
+        <w:br/>
+      </w:r>
+      <w:r>
+        <w:br/>
+      </w:r>
+      <w:r>
+        <w:rPr>
+          <w:rStyle w:val="NormalTok"/>
+        </w:rPr>
+        <w:t xml:space="preserve">Boston_map </w:t>
+      </w:r>
+      <w:r>
+        <w:rPr>
           <w:rStyle w:val="CommentTok"/>
         </w:rPr>
-        <w:t xml:space="preserve">#Boston_map &lt;- leaflet() %&gt;% </w:t>
-      </w:r>
-      <w:r>
-        <w:br/>
-      </w:r>
-      <w:r>
-        <w:rPr>
-          <w:rStyle w:val="CommentTok"/>
-        </w:rPr>
-        <w:t xml:space="preserve">#  addTiles() %&gt;%</w:t>
-      </w:r>
-      <w:r>
-        <w:br/>
-      </w:r>
-      <w:r>
-        <w:rPr>
-          <w:rStyle w:val="CommentTok"/>
-        </w:rPr>
-        <w:t xml:space="preserve">#  addMarkers(lat = fenway_park_lat_long[1], lng = fenway_park_lat_long[2], popup="Fenway park") %&gt;%</w:t>
-      </w:r>
-      <w:r>
-        <w:br/>
-      </w:r>
-      <w:r>
-        <w:rPr>
-          <w:rStyle w:val="CommentTok"/>
-        </w:rPr>
-        <w:t xml:space="preserve">#  addMarkers(lat = Boston_census_data$latitude[30], lng = Boston_census_data$longitude[30], popup="Observation 30") %&gt;%</w:t>
-      </w:r>
-      <w:r>
-        <w:br/>
-      </w:r>
-      <w:r>
-        <w:rPr>
-          <w:rStyle w:val="CommentTok"/>
-        </w:rPr>
-        <w:t xml:space="preserve">#  addMarkers(lat = Boston_census_data$latitude[45], lng = Boston_census_data$longitude[45], popup="Observation 45") </w:t>
-      </w:r>
-      <w:r>
-        <w:br/>
-      </w:r>
-      <w:r>
-        <w:br/>
-      </w:r>
-      <w:r>
-        <w:rPr>
-          <w:rStyle w:val="CommentTok"/>
-        </w:rPr>
-        <w:t xml:space="preserve">#Boston_map # Show interactive map</w:t>
-      </w:r>
-    </w:p>
-    <w:bookmarkStart w:id="56" w:name="uppgift-3.1"/>
+        <w:t xml:space="preserve"># Show interactive map</w:t>
+      </w:r>
+    </w:p>
+    <w:p>
+      <w:pPr>
+        <w:pStyle w:val="FirstParagraph"/>
+      </w:pPr>
+      <w:r>
+        <w:drawing>
+          <wp:inline>
+            <wp:extent cx="5334000" cy="4267200"/>
+            <wp:effectExtent b="0" l="0" r="0" t="0"/>
+            <wp:docPr descr="" title="" id="55" name="Picture"/>
+            <a:graphic>
+              <a:graphicData uri="http://schemas.openxmlformats.org/drawingml/2006/picture">
+                <pic:pic>
+                  <pic:nvPicPr>
+                    <pic:cNvPr descr="Assignment1_files/figure-docx/unnamed-chunk-11-1.png" id="56" name="Picture"/>
+                    <pic:cNvPicPr>
+                      <a:picLocks noChangeArrowheads="1" noChangeAspect="1"/>
+                    </pic:cNvPicPr>
+                  </pic:nvPicPr>
+                  <pic:blipFill>
+                    <a:blip r:embed="rId54"/>
+                    <a:stretch>
+                      <a:fillRect/>
+                    </a:stretch>
+                  </pic:blipFill>
+                  <pic:spPr bwMode="auto">
+                    <a:xfrm>
+                      <a:off x="0" y="0"/>
+                      <a:ext cx="5334000" cy="4267200"/>
+                    </a:xfrm>
+                    <a:prstGeom prst="rect">
+                      <a:avLst/>
+                    </a:prstGeom>
+                    <a:noFill/>
+                    <a:ln w="9525">
+                      <a:noFill/>
+                      <a:headEnd/>
+                      <a:tailEnd/>
+                    </a:ln>
+                  </pic:spPr>
+                </pic:pic>
+              </a:graphicData>
+            </a:graphic>
+          </wp:inline>
+        </w:drawing>
+      </w:r>
+    </w:p>
+    <w:bookmarkStart w:id="59" w:name="uppgift-3.1"/>
     <w:p>
       <w:pPr>
         <w:pStyle w:val="Heading4"/>
@@ -3224,12 +3637,12 @@
                 <wp:inline>
                   <wp:extent cx="152400" cy="152400"/>
                   <wp:effectExtent b="0" l="0" r="0" t="0"/>
-                  <wp:docPr descr="" title="" id="54" name="Picture"/>
+                  <wp:docPr descr="" title="" id="57" name="Picture"/>
                   <a:graphic>
                     <a:graphicData uri="http://schemas.openxmlformats.org/drawingml/2006/picture">
                       <pic:pic>
                         <pic:nvPicPr>
-                          <pic:cNvPr descr="/opt/quarto/share/formats/docx/tip.png" id="55" name="Picture"/>
+                          <pic:cNvPr descr="/opt/quarto/share/formats/docx/tip.png" id="58" name="Picture"/>
                           <pic:cNvPicPr>
                             <a:picLocks noChangeArrowheads="1" noChangeAspect="1"/>
                           </pic:cNvPicPr>
@@ -3399,8 +3812,8 @@
         </w:tc>
       </w:tr>
     </w:tbl>
-    <w:bookmarkEnd w:id="56"/>
-    <w:bookmarkStart w:id="57" w:name="uppgift-3.2"/>
+    <w:bookmarkEnd w:id="59"/>
+    <w:bookmarkStart w:id="60" w:name="uppgift-3.2"/>
     <w:p>
       <w:pPr>
         <w:pStyle w:val="Heading4"/>
@@ -3507,8 +3920,8 @@
         </w:tc>
       </w:tr>
     </w:tbl>
-    <w:bookmarkEnd w:id="57"/>
-    <w:bookmarkStart w:id="58" w:name="uppgift-3.3"/>
+    <w:bookmarkEnd w:id="60"/>
+    <w:bookmarkStart w:id="61" w:name="uppgift-3.3"/>
     <w:p>
       <w:pPr>
         <w:pStyle w:val="Heading4"/>
@@ -3615,9 +4028,9 @@
         </w:tc>
       </w:tr>
     </w:tbl>
-    <w:bookmarkEnd w:id="58"/>
-    <w:bookmarkEnd w:id="59"/>
-    <w:bookmarkStart w:id="68" w:name="enkel-linjär-regression"/>
+    <w:bookmarkEnd w:id="61"/>
+    <w:bookmarkEnd w:id="62"/>
+    <w:bookmarkStart w:id="71" w:name="enkel-linjär-regression"/>
     <w:p>
       <w:pPr>
         <w:pStyle w:val="Heading2"/>
@@ -3634,7 +4047,7 @@
         <w:t xml:space="preserve">I detta avsnitt ska ni anpassa och tolka några enkla linjära regressionsmodeller.</w:t>
       </w:r>
     </w:p>
-    <w:bookmarkStart w:id="60" w:name="uppgift-4.1"/>
+    <w:bookmarkStart w:id="63" w:name="uppgift-4.1"/>
     <w:p>
       <w:pPr>
         <w:pStyle w:val="Heading4"/>
@@ -3741,8 +4154,8 @@
         </w:tc>
       </w:tr>
     </w:tbl>
-    <w:bookmarkEnd w:id="60"/>
-    <w:bookmarkStart w:id="61" w:name="uppgift-4.2"/>
+    <w:bookmarkEnd w:id="63"/>
+    <w:bookmarkStart w:id="64" w:name="uppgift-4.2"/>
     <w:p>
       <w:pPr>
         <w:pStyle w:val="Heading4"/>
@@ -3834,8 +4247,8 @@
         </w:tc>
       </w:tr>
     </w:tbl>
-    <w:bookmarkEnd w:id="61"/>
-    <w:bookmarkStart w:id="64" w:name="uppgift-4.3"/>
+    <w:bookmarkEnd w:id="64"/>
+    <w:bookmarkStart w:id="67" w:name="uppgift-4.3"/>
     <w:p>
       <w:pPr>
         <w:pStyle w:val="Heading4"/>
@@ -3850,223 +4263,6 @@
       </w:pPr>
       <w:r>
         <w:t xml:space="preserve">Använd Tukeys cirkel för att transformera variablerna i Uppgift 4.1 (avgör själv vilken eller vilka av de två som behöver transformeras). Anpassa en ny linjär regression på de transformerade data. Utför en modellvalidering (efter transformation) via en residualanalys och kommentera modellens lämplighet jämfört med modellen i Uppgift 4.1. Plotta den anpassade regressionen i icke-transformerad skala tillsammans med data (också i icke-transformerad skala) i en lämplig figur.</w:t>
-      </w:r>
-    </w:p>
-    <w:tbl>
-      <w:tblPr>
-        <w:tblStyle w:val="Table"/>
-        <w:tblLook w:firstRow="0" w:lastRow="0" w:firstColumn="0" w:lastColumn="0" w:noHBand="0" w:noVBand="0" w:val="0000"/>
-        <w:tblBorders>
-          <w:left w:val="single" w:sz="24" w:space="0" w:color="00A047"/>
-          <w:right w:val="single" w:sz="4" w:space="0" w:color="00A047"/>
-          <w:top w:val="single" w:sz="4" w:space="0" w:color="00A047"/>
-          <w:bottom w:val="single" w:sz="4" w:space="0" w:color="00A047"/>
-        </w:tblBorders>
-        <w:tblCellMar>
-          <w:left w:w="144" w:type="dxa"/>
-          <w:right w:w="144" w:type="dxa"/>
-        </w:tblCellMar>
-        <w:tblInd w:w="164" w:type="dxa"/>
-        <w:tblW w:type="pct" w:w="100%"/>
-      </w:tblPr>
-      <w:tr>
-        <w:trPr>
-          <w:cantSplit/>
-        </w:trPr>
-        <w:tc>
-          <w:tcPr>
-            <w:shd w:color="auto" w:fill="ccf1e3" w:val="clear"/>
-            <w:tcMar>
-              <w:top w:w="92" w:type="dxa"/>
-              <w:bottom w:w="92" w:type="dxa"/>
-            </w:tcMar>
-          </w:tcPr>
-          <w:p>
-            <w:pPr>
-              <w:pStyle w:val="BodyText"/>
-            </w:pPr>
-            <w:pPr>
-              <w:spacing w:before="0" w:after="0"/>
-              <w:textAlignment w:val="center"/>
-            </w:pPr>
-            <w:r>
-              <w:drawing>
-                <wp:inline>
-                  <wp:extent cx="152400" cy="152400"/>
-                  <wp:effectExtent b="0" l="0" r="0" t="0"/>
-                  <wp:docPr descr="" title="" id="62" name="Picture"/>
-                  <a:graphic>
-                    <a:graphicData uri="http://schemas.openxmlformats.org/drawingml/2006/picture">
-                      <pic:pic>
-                        <pic:nvPicPr>
-                          <pic:cNvPr descr="/opt/quarto/share/formats/docx/tip.png" id="63" name="Picture"/>
-                          <pic:cNvPicPr>
-                            <a:picLocks noChangeArrowheads="1" noChangeAspect="1"/>
-                          </pic:cNvPicPr>
-                        </pic:nvPicPr>
-                        <pic:blipFill>
-                          <a:blip r:embed="rId37"/>
-                          <a:stretch>
-                            <a:fillRect/>
-                          </a:stretch>
-                        </pic:blipFill>
-                        <pic:spPr bwMode="auto">
-                          <a:xfrm>
-                            <a:off x="0" y="0"/>
-                            <a:ext cx="152400" cy="152400"/>
-                          </a:xfrm>
-                          <a:prstGeom prst="rect">
-                            <a:avLst/>
-                          </a:prstGeom>
-                          <a:noFill/>
-                          <a:ln w="9525">
-                            <a:noFill/>
-                            <a:headEnd/>
-                            <a:tailEnd/>
-                          </a:ln>
-                        </pic:spPr>
-                      </pic:pic>
-                    </a:graphicData>
-                  </a:graphic>
-                </wp:inline>
-              </w:drawing>
-            </w:r>
-            <w:r>
-              <w:t xml:space="preserve"> </w:t>
-            </w:r>
-            <w:r>
-              <w:t xml:space="preserve"> </w:t>
-            </w:r>
-            <w:r>
-              <w:t xml:space="preserve">Tips</w:t>
-            </w:r>
-          </w:p>
-        </w:tc>
-      </w:tr>
-      <w:tr>
-        <w:trPr>
-          <w:cantSplit/>
-        </w:trPr>
-        <w:tc>
-          <w:tcPr>
-            <w:tcMar>
-              <w:top w:w="108" w:type="dxa"/>
-              <w:bottom w:w="108" w:type="dxa"/>
-            </w:tcMar>
-          </w:tcPr>
-          <w:p>
-            <w:pPr>
-              <w:pStyle w:val="BodyText"/>
-            </w:pPr>
-            <w:pPr>
-              <w:spacing w:before="16" w:after="16"/>
-            </w:pPr>
-            <w:r>
-              <w:t xml:space="preserve">Tänk på att ta hänsyn till eventuella transformationer!</w:t>
-            </w:r>
-          </w:p>
-        </w:tc>
-      </w:tr>
-    </w:tbl>
-    <w:p>
-      <w:pPr>
-        <w:pStyle w:val="BodyText"/>
-      </w:pPr>
-      <w:r>
-        <w:t xml:space="preserve"> </w:t>
-      </w:r>
-    </w:p>
-    <w:tbl>
-      <w:tblPr>
-        <w:tblStyle w:val="Table"/>
-        <w:tblLook w:firstRow="0" w:lastRow="0" w:firstColumn="0" w:lastColumn="0" w:noHBand="0" w:noVBand="0" w:val="0000"/>
-        <w:tblBorders>
-          <w:left w:val="single" w:sz="24" w:space="0" w:color="0758E5"/>
-        </w:tblBorders>
-        <w:tblCellMar>
-          <w:left w:w="0" w:type="dxa"/>
-          <w:right w:w="0" w:type="dxa"/>
-        </w:tblCellMar>
-        <w:tblInd w:w="164" w:type="dxa"/>
-      </w:tblPr>
-      <w:tr>
-        <w:trPr>
-          <w:cantSplit/>
-        </w:trPr>
-        <w:tc>
-          <w:tcPr>
-            <w:tcMar>
-              <w:left w:w="144" w:type="dxa"/>
-            </w:tcMar>
-          </w:tcPr>
-          <w:p>
-            <w:pPr>
-              <w:pStyle w:val="BodyText"/>
-            </w:pPr>
-            <w:pPr>
-              <w:spacing w:before="16" w:after="64"/>
-            </w:pPr>
-            <w:r>
-              <w:rPr>
-                <w:bCs/>
-                <w:b/>
-              </w:rPr>
-              <w:t xml:space="preserve">Uppgift 4.3 - Svar</w:t>
-            </w:r>
-          </w:p>
-          <w:p>
-            <w:pPr>
-              <w:pStyle w:val="BodyText"/>
-            </w:pPr>
-            <w:pPr>
-              <w:spacing w:before="16"/>
-            </w:pPr>
-            <w:r>
-              <w:t xml:space="preserve">Skriv svaret här.</w:t>
-            </w:r>
-          </w:p>
-          <w:p>
-            <w:pPr>
-              <w:pStyle w:val="SourceCode"/>
-            </w:pPr>
-            <w:r>
-              <w:rPr>
-                <w:rStyle w:val="CommentTok"/>
-              </w:rPr>
-              <w:t xml:space="preserve"># Write your code here</w:t>
-            </w:r>
-          </w:p>
-        </w:tc>
-      </w:tr>
-    </w:tbl>
-    <w:bookmarkEnd w:id="64"/>
-    <w:bookmarkStart w:id="67" w:name="uppgift-4.4"/>
-    <w:p>
-      <w:pPr>
-        <w:pStyle w:val="Heading4"/>
-      </w:pPr>
-      <w:r>
-        <w:t xml:space="preserve">💪 Uppgift 4.4</w:t>
-      </w:r>
-    </w:p>
-    <w:p>
-      <w:pPr>
-        <w:pStyle w:val="FirstParagraph"/>
-      </w:pPr>
-      <w:r>
-        <w:t xml:space="preserve">Använd modellen i Uppgift 4.3 för att prediktera genomsnittsutsläppet för observation 10 med</w:t>
-      </w:r>
-      <w:r>
-        <w:t xml:space="preserve"> </w:t>
-      </w:r>
-      <w:r>
-        <w:rPr>
-          <w:rStyle w:val="VerbatimChar"/>
-        </w:rPr>
-        <w:t xml:space="preserve">employ_dist</w:t>
-      </w:r>
-      <w:r>
-        <w:t xml:space="preserve">=10.5857 och beräkna dess residual. Kommentera resultaten jämfört med Uppgift 4.2.</w:t>
       </w:r>
     </w:p>
     <w:tbl>
@@ -4228,7 +4424,7 @@
                 <w:bCs/>
                 <w:b/>
               </w:rPr>
-              <w:t xml:space="preserve">Uppgift 4.4 - Svar</w:t>
+              <w:t xml:space="preserve">Uppgift 4.3 - Svar</w:t>
             </w:r>
           </w:p>
           <w:p>
@@ -4257,14 +4453,13 @@
       </w:tr>
     </w:tbl>
     <w:bookmarkEnd w:id="67"/>
-    <w:bookmarkEnd w:id="68"/>
-    <w:bookmarkStart w:id="81" w:name="multipel-linjär-regression"/>
-    <w:p>
-      <w:pPr>
-        <w:pStyle w:val="Heading2"/>
-      </w:pPr>
-      <w:r>
-        <w:t xml:space="preserve">5. Multipel linjär regression</w:t>
+    <w:bookmarkStart w:id="70" w:name="uppgift-4.4"/>
+    <w:p>
+      <w:pPr>
+        <w:pStyle w:val="Heading4"/>
+      </w:pPr>
+      <w:r>
+        <w:t xml:space="preserve">💪 Uppgift 4.4</w:t>
       </w:r>
     </w:p>
     <w:p>
@@ -4272,24 +4467,7 @@
         <w:pStyle w:val="FirstParagraph"/>
       </w:pPr>
       <w:r>
-        <w:t xml:space="preserve">I detta avsnitt ska ni studera multipel linjära regression.</w:t>
-      </w:r>
-    </w:p>
-    <w:bookmarkStart w:id="69" w:name="uppgift-5.1"/>
-    <w:p>
-      <w:pPr>
-        <w:pStyle w:val="Heading4"/>
-      </w:pPr>
-      <w:r>
-        <w:t xml:space="preserve">💪 Uppgift 5.1</w:t>
-      </w:r>
-    </w:p>
-    <w:p>
-      <w:pPr>
-        <w:pStyle w:val="FirstParagraph"/>
-      </w:pPr>
-      <w:r>
-        <w:t xml:space="preserve">Anpassa en linjär regression med responsvariabel logaritmerad</w:t>
+        <w:t xml:space="preserve">Använd modellen i Uppgift 4.3 för att prediktera genomsnittsutsläppet för observation 10 med</w:t>
       </w:r>
       <w:r>
         <w:t xml:space="preserve"> </w:t>
@@ -4298,271 +4476,10 @@
         <w:rPr>
           <w:rStyle w:val="VerbatimChar"/>
         </w:rPr>
-        <w:t xml:space="preserve">median_home_value</w:t>
-      </w:r>
-      <w:r>
-        <w:t xml:space="preserve"> </w:t>
-      </w:r>
-      <w:r>
-        <w:t xml:space="preserve">samt förklarande variabler</w:t>
-      </w:r>
-      <w:r>
-        <w:t xml:space="preserve"> </w:t>
-      </w:r>
-      <w:r>
-        <w:rPr>
-          <w:rStyle w:val="VerbatimChar"/>
-        </w:rPr>
-        <w:t xml:space="preserve">lower_stat_pct</w:t>
-      </w:r>
-      <w:r>
-        <w:t xml:space="preserve"> </w:t>
-      </w:r>
-      <w:r>
-        <w:t xml:space="preserve">och dummy-variabeln</w:t>
-      </w:r>
-      <w:r>
-        <w:t xml:space="preserve"> </w:t>
-      </w:r>
-      <w:r>
-        <w:rPr>
-          <w:rStyle w:val="VerbatimChar"/>
-        </w:rPr>
-        <w:t xml:space="preserve">borders_charles</w:t>
-      </w:r>
-      <w:r>
-        <w:t xml:space="preserve">. Tolka koefficienten för</w:t>
-      </w:r>
-      <w:r>
-        <w:t xml:space="preserve"> </w:t>
-      </w:r>
-      <w:r>
-        <w:rPr>
-          <w:rStyle w:val="VerbatimChar"/>
-        </w:rPr>
-        <w:t xml:space="preserve">borders_charles</w:t>
-      </w:r>
-      <w:r>
-        <w:t xml:space="preserve">.</w:t>
-      </w:r>
-    </w:p>
-    <w:tbl>
-      <w:tblPr>
-        <w:tblStyle w:val="Table"/>
-        <w:tblLook w:firstRow="0" w:lastRow="0" w:firstColumn="0" w:lastColumn="0" w:noHBand="0" w:noVBand="0" w:val="0000"/>
-        <w:tblBorders>
-          <w:left w:val="single" w:sz="24" w:space="0" w:color="0758E5"/>
-        </w:tblBorders>
-        <w:tblCellMar>
-          <w:left w:w="0" w:type="dxa"/>
-          <w:right w:w="0" w:type="dxa"/>
-        </w:tblCellMar>
-        <w:tblInd w:w="164" w:type="dxa"/>
-      </w:tblPr>
-      <w:tr>
-        <w:trPr>
-          <w:cantSplit/>
-        </w:trPr>
-        <w:tc>
-          <w:tcPr>
-            <w:tcMar>
-              <w:left w:w="144" w:type="dxa"/>
-            </w:tcMar>
-          </w:tcPr>
-          <w:p>
-            <w:pPr>
-              <w:pStyle w:val="BodyText"/>
-            </w:pPr>
-            <w:pPr>
-              <w:spacing w:before="16" w:after="64"/>
-            </w:pPr>
-            <w:r>
-              <w:rPr>
-                <w:bCs/>
-                <w:b/>
-              </w:rPr>
-              <w:t xml:space="preserve">Uppgift 5.1 - Svar</w:t>
-            </w:r>
-          </w:p>
-          <w:p>
-            <w:pPr>
-              <w:pStyle w:val="BodyText"/>
-            </w:pPr>
-            <w:pPr>
-              <w:spacing w:before="16"/>
-            </w:pPr>
-            <w:r>
-              <w:t xml:space="preserve">Skriv svaret här.</w:t>
-            </w:r>
-          </w:p>
-          <w:p>
-            <w:pPr>
-              <w:pStyle w:val="SourceCode"/>
-            </w:pPr>
-            <w:r>
-              <w:rPr>
-                <w:rStyle w:val="CommentTok"/>
-              </w:rPr>
-              <w:t xml:space="preserve"># Write your code here</w:t>
-            </w:r>
-          </w:p>
-        </w:tc>
-      </w:tr>
-    </w:tbl>
-    <w:bookmarkEnd w:id="69"/>
-    <w:bookmarkStart w:id="70" w:name="uppgift-5.2"/>
-    <w:p>
-      <w:pPr>
-        <w:pStyle w:val="Heading4"/>
-      </w:pPr>
-      <w:r>
-        <w:t xml:space="preserve">💪 Uppgift 5.2</w:t>
-      </w:r>
-    </w:p>
-    <w:p>
-      <w:pPr>
-        <w:pStyle w:val="FirstParagraph"/>
-      </w:pPr>
-      <w:r>
-        <w:t xml:space="preserve">Anpassa en linjär regression med responsvariabel</w:t>
-      </w:r>
-      <w:r>
-        <w:t xml:space="preserve"> </w:t>
-      </w:r>
-      <w:r>
-        <w:rPr>
-          <w:rStyle w:val="VerbatimChar"/>
-        </w:rPr>
-        <w:t xml:space="preserve">NOx</w:t>
-      </w:r>
-      <w:r>
-        <w:t xml:space="preserve"> </w:t>
-      </w:r>
-      <w:r>
-        <w:t xml:space="preserve">samt förklarande variabler</w:t>
-      </w:r>
-      <w:r>
-        <w:t xml:space="preserve"> </w:t>
-      </w:r>
-      <w:r>
-        <w:rPr>
-          <w:rStyle w:val="VerbatimChar"/>
-        </w:rPr>
-        <w:t xml:space="preserve">lower_stat_pct</w:t>
-      </w:r>
-      <w:r>
-        <w:t xml:space="preserve"> </w:t>
-      </w:r>
-      <w:r>
-        <w:t xml:space="preserve">och dummy-variabeln</w:t>
-      </w:r>
-      <w:r>
-        <w:t xml:space="preserve"> </w:t>
-      </w:r>
-      <w:r>
-        <w:rPr>
-          <w:rStyle w:val="VerbatimChar"/>
-        </w:rPr>
-        <w:t xml:space="preserve">borders_charles</w:t>
-      </w:r>
-      <w:r>
-        <w:t xml:space="preserve">. Vad tror ni om den statistiska signifikansen för respektive förklarande variabel?</w:t>
-      </w:r>
-    </w:p>
-    <w:tbl>
-      <w:tblPr>
-        <w:tblStyle w:val="Table"/>
-        <w:tblLook w:firstRow="0" w:lastRow="0" w:firstColumn="0" w:lastColumn="0" w:noHBand="0" w:noVBand="0" w:val="0000"/>
-        <w:tblBorders>
-          <w:left w:val="single" w:sz="24" w:space="0" w:color="0758E5"/>
-        </w:tblBorders>
-        <w:tblCellMar>
-          <w:left w:w="0" w:type="dxa"/>
-          <w:right w:w="0" w:type="dxa"/>
-        </w:tblCellMar>
-        <w:tblInd w:w="164" w:type="dxa"/>
-      </w:tblPr>
-      <w:tr>
-        <w:trPr>
-          <w:cantSplit/>
-        </w:trPr>
-        <w:tc>
-          <w:tcPr>
-            <w:tcMar>
-              <w:left w:w="144" w:type="dxa"/>
-            </w:tcMar>
-          </w:tcPr>
-          <w:p>
-            <w:pPr>
-              <w:pStyle w:val="BodyText"/>
-            </w:pPr>
-            <w:pPr>
-              <w:spacing w:before="16" w:after="64"/>
-            </w:pPr>
-            <w:r>
-              <w:rPr>
-                <w:bCs/>
-                <w:b/>
-              </w:rPr>
-              <w:t xml:space="preserve">Uppgift 5.2 - Svar</w:t>
-            </w:r>
-          </w:p>
-          <w:p>
-            <w:pPr>
-              <w:pStyle w:val="BodyText"/>
-            </w:pPr>
-            <w:pPr>
-              <w:spacing w:before="16"/>
-            </w:pPr>
-            <w:r>
-              <w:t xml:space="preserve">Skriv svaret här.</w:t>
-            </w:r>
-          </w:p>
-          <w:p>
-            <w:pPr>
-              <w:pStyle w:val="SourceCode"/>
-            </w:pPr>
-            <w:r>
-              <w:rPr>
-                <w:rStyle w:val="CommentTok"/>
-              </w:rPr>
-              <w:t xml:space="preserve"># Write your code here</w:t>
-            </w:r>
-          </w:p>
-        </w:tc>
-      </w:tr>
-    </w:tbl>
-    <w:bookmarkEnd w:id="70"/>
-    <w:bookmarkStart w:id="73" w:name="uppgift-5.3"/>
-    <w:p>
-      <w:pPr>
-        <w:pStyle w:val="Heading4"/>
-      </w:pPr>
-      <w:r>
-        <w:t xml:space="preserve">💪 Uppgift 5.3</w:t>
-      </w:r>
-    </w:p>
-    <w:p>
-      <w:pPr>
-        <w:pStyle w:val="FirstParagraph"/>
-      </w:pPr>
-      <w:r>
-        <w:t xml:space="preserve">Använd modellen i Uppgift 5.1 för att prediktera</w:t>
-      </w:r>
-      <w:r>
-        <w:t xml:space="preserve"> </w:t>
-      </w:r>
-      <w:r>
-        <w:rPr>
-          <w:rStyle w:val="VerbatimChar"/>
-        </w:rPr>
-        <w:t xml:space="preserve">median_home_value</w:t>
-      </w:r>
-      <w:r>
-        <w:t xml:space="preserve"> </w:t>
-      </w:r>
-      <w:r>
-        <w:t xml:space="preserve">för observation 30 och beräkna dess residual.</w:t>
+        <w:t xml:space="preserve">employ_dist</w:t>
+      </w:r>
+      <w:r>
+        <w:t xml:space="preserve">=10.5857 och beräkna dess residual. Kommentera resultaten jämfört med Uppgift 4.2.</w:t>
       </w:r>
     </w:p>
     <w:tbl>
@@ -4607,12 +4524,12 @@
                 <wp:inline>
                   <wp:extent cx="152400" cy="152400"/>
                   <wp:effectExtent b="0" l="0" r="0" t="0"/>
-                  <wp:docPr descr="" title="" id="71" name="Picture"/>
+                  <wp:docPr descr="" title="" id="68" name="Picture"/>
                   <a:graphic>
                     <a:graphicData uri="http://schemas.openxmlformats.org/drawingml/2006/picture">
                       <pic:pic>
                         <pic:nvPicPr>
-                          <pic:cNvPr descr="/opt/quarto/share/formats/docx/tip.png" id="72" name="Picture"/>
+                          <pic:cNvPr descr="/opt/quarto/share/formats/docx/tip.png" id="69" name="Picture"/>
                           <pic:cNvPicPr>
                             <a:picLocks noChangeArrowheads="1" noChangeAspect="1"/>
                           </pic:cNvPicPr>
@@ -4675,7 +4592,7 @@
               <w:spacing w:before="16" w:after="16"/>
             </w:pPr>
             <w:r>
-              <w:t xml:space="preserve">Tänk på att ta hänsyn till log-transformationen i den anpassade modellen!</w:t>
+              <w:t xml:space="preserve">Tänk på att ta hänsyn till eventuella transformationer!</w:t>
             </w:r>
           </w:p>
         </w:tc>
@@ -4724,7 +4641,283 @@
                 <w:bCs/>
                 <w:b/>
               </w:rPr>
-              <w:t xml:space="preserve">Uppgift 5.3 - Svar</w:t>
+              <w:t xml:space="preserve">Uppgift 4.4 - Svar</w:t>
+            </w:r>
+          </w:p>
+          <w:p>
+            <w:pPr>
+              <w:pStyle w:val="BodyText"/>
+            </w:pPr>
+            <w:pPr>
+              <w:spacing w:before="16"/>
+            </w:pPr>
+            <w:r>
+              <w:t xml:space="preserve">Skriv svaret här.</w:t>
+            </w:r>
+          </w:p>
+          <w:p>
+            <w:pPr>
+              <w:pStyle w:val="SourceCode"/>
+            </w:pPr>
+            <w:r>
+              <w:rPr>
+                <w:rStyle w:val="CommentTok"/>
+              </w:rPr>
+              <w:t xml:space="preserve"># Write your code here</w:t>
+            </w:r>
+          </w:p>
+        </w:tc>
+      </w:tr>
+    </w:tbl>
+    <w:bookmarkEnd w:id="70"/>
+    <w:bookmarkEnd w:id="71"/>
+    <w:bookmarkStart w:id="84" w:name="multipel-linjär-regression"/>
+    <w:p>
+      <w:pPr>
+        <w:pStyle w:val="Heading2"/>
+      </w:pPr>
+      <w:r>
+        <w:t xml:space="preserve">5. Multipel linjär regression</w:t>
+      </w:r>
+    </w:p>
+    <w:p>
+      <w:pPr>
+        <w:pStyle w:val="FirstParagraph"/>
+      </w:pPr>
+      <w:r>
+        <w:t xml:space="preserve">I detta avsnitt ska ni studera multipel linjära regression.</w:t>
+      </w:r>
+    </w:p>
+    <w:bookmarkStart w:id="72" w:name="uppgift-5.1"/>
+    <w:p>
+      <w:pPr>
+        <w:pStyle w:val="Heading4"/>
+      </w:pPr>
+      <w:r>
+        <w:t xml:space="preserve">💪 Uppgift 5.1</w:t>
+      </w:r>
+    </w:p>
+    <w:p>
+      <w:pPr>
+        <w:pStyle w:val="FirstParagraph"/>
+      </w:pPr>
+      <w:r>
+        <w:t xml:space="preserve">Anpassa en linjär regression med responsvariabel logaritmerad</w:t>
+      </w:r>
+      <w:r>
+        <w:t xml:space="preserve"> </w:t>
+      </w:r>
+      <w:r>
+        <w:rPr>
+          <w:rStyle w:val="VerbatimChar"/>
+        </w:rPr>
+        <w:t xml:space="preserve">median_home_value</w:t>
+      </w:r>
+      <w:r>
+        <w:t xml:space="preserve"> </w:t>
+      </w:r>
+      <w:r>
+        <w:t xml:space="preserve">samt förklarande variabler</w:t>
+      </w:r>
+      <w:r>
+        <w:t xml:space="preserve"> </w:t>
+      </w:r>
+      <w:r>
+        <w:rPr>
+          <w:rStyle w:val="VerbatimChar"/>
+        </w:rPr>
+        <w:t xml:space="preserve">lower_stat_pct</w:t>
+      </w:r>
+      <w:r>
+        <w:t xml:space="preserve"> </w:t>
+      </w:r>
+      <w:r>
+        <w:t xml:space="preserve">och dummy-variabeln</w:t>
+      </w:r>
+      <w:r>
+        <w:t xml:space="preserve"> </w:t>
+      </w:r>
+      <w:r>
+        <w:rPr>
+          <w:rStyle w:val="VerbatimChar"/>
+        </w:rPr>
+        <w:t xml:space="preserve">borders_charles</w:t>
+      </w:r>
+      <w:r>
+        <w:t xml:space="preserve">. Tolka koefficienten för</w:t>
+      </w:r>
+      <w:r>
+        <w:t xml:space="preserve"> </w:t>
+      </w:r>
+      <w:r>
+        <w:rPr>
+          <w:rStyle w:val="VerbatimChar"/>
+        </w:rPr>
+        <w:t xml:space="preserve">borders_charles</w:t>
+      </w:r>
+      <w:r>
+        <w:t xml:space="preserve">.</w:t>
+      </w:r>
+    </w:p>
+    <w:tbl>
+      <w:tblPr>
+        <w:tblStyle w:val="Table"/>
+        <w:tblLook w:firstRow="0" w:lastRow="0" w:firstColumn="0" w:lastColumn="0" w:noHBand="0" w:noVBand="0" w:val="0000"/>
+        <w:tblBorders>
+          <w:left w:val="single" w:sz="24" w:space="0" w:color="0758E5"/>
+        </w:tblBorders>
+        <w:tblCellMar>
+          <w:left w:w="0" w:type="dxa"/>
+          <w:right w:w="0" w:type="dxa"/>
+        </w:tblCellMar>
+        <w:tblInd w:w="164" w:type="dxa"/>
+      </w:tblPr>
+      <w:tr>
+        <w:trPr>
+          <w:cantSplit/>
+        </w:trPr>
+        <w:tc>
+          <w:tcPr>
+            <w:tcMar>
+              <w:left w:w="144" w:type="dxa"/>
+            </w:tcMar>
+          </w:tcPr>
+          <w:p>
+            <w:pPr>
+              <w:pStyle w:val="BodyText"/>
+            </w:pPr>
+            <w:pPr>
+              <w:spacing w:before="16" w:after="64"/>
+            </w:pPr>
+            <w:r>
+              <w:rPr>
+                <w:bCs/>
+                <w:b/>
+              </w:rPr>
+              <w:t xml:space="preserve">Uppgift 5.1 - Svar</w:t>
+            </w:r>
+          </w:p>
+          <w:p>
+            <w:pPr>
+              <w:pStyle w:val="BodyText"/>
+            </w:pPr>
+            <w:pPr>
+              <w:spacing w:before="16"/>
+            </w:pPr>
+            <w:r>
+              <w:t xml:space="preserve">Skriv svaret här.</w:t>
+            </w:r>
+          </w:p>
+          <w:p>
+            <w:pPr>
+              <w:pStyle w:val="SourceCode"/>
+            </w:pPr>
+            <w:r>
+              <w:rPr>
+                <w:rStyle w:val="CommentTok"/>
+              </w:rPr>
+              <w:t xml:space="preserve"># Write your code here</w:t>
+            </w:r>
+          </w:p>
+        </w:tc>
+      </w:tr>
+    </w:tbl>
+    <w:bookmarkEnd w:id="72"/>
+    <w:bookmarkStart w:id="73" w:name="uppgift-5.2"/>
+    <w:p>
+      <w:pPr>
+        <w:pStyle w:val="Heading4"/>
+      </w:pPr>
+      <w:r>
+        <w:t xml:space="preserve">💪 Uppgift 5.2</w:t>
+      </w:r>
+    </w:p>
+    <w:p>
+      <w:pPr>
+        <w:pStyle w:val="FirstParagraph"/>
+      </w:pPr>
+      <w:r>
+        <w:t xml:space="preserve">Anpassa en linjär regression med responsvariabel</w:t>
+      </w:r>
+      <w:r>
+        <w:t xml:space="preserve"> </w:t>
+      </w:r>
+      <w:r>
+        <w:rPr>
+          <w:rStyle w:val="VerbatimChar"/>
+        </w:rPr>
+        <w:t xml:space="preserve">NOx</w:t>
+      </w:r>
+      <w:r>
+        <w:t xml:space="preserve"> </w:t>
+      </w:r>
+      <w:r>
+        <w:t xml:space="preserve">samt förklarande variabler</w:t>
+      </w:r>
+      <w:r>
+        <w:t xml:space="preserve"> </w:t>
+      </w:r>
+      <w:r>
+        <w:rPr>
+          <w:rStyle w:val="VerbatimChar"/>
+        </w:rPr>
+        <w:t xml:space="preserve">lower_stat_pct</w:t>
+      </w:r>
+      <w:r>
+        <w:t xml:space="preserve"> </w:t>
+      </w:r>
+      <w:r>
+        <w:t xml:space="preserve">och dummy-variabeln</w:t>
+      </w:r>
+      <w:r>
+        <w:t xml:space="preserve"> </w:t>
+      </w:r>
+      <w:r>
+        <w:rPr>
+          <w:rStyle w:val="VerbatimChar"/>
+        </w:rPr>
+        <w:t xml:space="preserve">borders_charles</w:t>
+      </w:r>
+      <w:r>
+        <w:t xml:space="preserve">. Vad tror ni om den statistiska signifikansen för respektive förklarande variabel?</w:t>
+      </w:r>
+    </w:p>
+    <w:tbl>
+      <w:tblPr>
+        <w:tblStyle w:val="Table"/>
+        <w:tblLook w:firstRow="0" w:lastRow="0" w:firstColumn="0" w:lastColumn="0" w:noHBand="0" w:noVBand="0" w:val="0000"/>
+        <w:tblBorders>
+          <w:left w:val="single" w:sz="24" w:space="0" w:color="0758E5"/>
+        </w:tblBorders>
+        <w:tblCellMar>
+          <w:left w:w="0" w:type="dxa"/>
+          <w:right w:w="0" w:type="dxa"/>
+        </w:tblCellMar>
+        <w:tblInd w:w="164" w:type="dxa"/>
+      </w:tblPr>
+      <w:tr>
+        <w:trPr>
+          <w:cantSplit/>
+        </w:trPr>
+        <w:tc>
+          <w:tcPr>
+            <w:tcMar>
+              <w:left w:w="144" w:type="dxa"/>
+            </w:tcMar>
+          </w:tcPr>
+          <w:p>
+            <w:pPr>
+              <w:pStyle w:val="BodyText"/>
+            </w:pPr>
+            <w:pPr>
+              <w:spacing w:before="16" w:after="64"/>
+            </w:pPr>
+            <w:r>
+              <w:rPr>
+                <w:bCs/>
+                <w:b/>
+              </w:rPr>
+              <w:t xml:space="preserve">Uppgift 5.2 - Svar</w:t>
             </w:r>
           </w:p>
           <w:p>
@@ -4753,13 +4946,13 @@
       </w:tr>
     </w:tbl>
     <w:bookmarkEnd w:id="73"/>
-    <w:bookmarkStart w:id="76" w:name="uppgift-5.4"/>
+    <w:bookmarkStart w:id="76" w:name="uppgift-5.3"/>
     <w:p>
       <w:pPr>
         <w:pStyle w:val="Heading4"/>
       </w:pPr>
       <w:r>
-        <w:t xml:space="preserve">💪 Uppgift 5.4</w:t>
+        <w:t xml:space="preserve">💪 Uppgift 5.3</w:t>
       </w:r>
     </w:p>
     <w:p>
@@ -4767,7 +4960,7 @@
         <w:pStyle w:val="FirstParagraph"/>
       </w:pPr>
       <w:r>
-        <w:t xml:space="preserve">Ni ska nu utveckla en prognosmodell för medianhuspriset</w:t>
+        <w:t xml:space="preserve">Använd modellen i Uppgift 5.1 för att prediktera</w:t>
       </w:r>
       <w:r>
         <w:t xml:space="preserve"> </w:t>
@@ -4779,171 +4972,10 @@
         <w:t xml:space="preserve">median_home_value</w:t>
       </w:r>
       <w:r>
-        <w:t xml:space="preserve">. Ni får endast välja mellan följande förklarande variabler samt godtyckliga transformationer av dom (ni får även transformera responsen):</w:t>
-      </w:r>
-    </w:p>
-    <w:p>
-      <w:pPr>
-        <w:numPr>
-          <w:ilvl w:val="0"/>
-          <w:numId w:val="1004"/>
-        </w:numPr>
-        <w:pStyle w:val="Compact"/>
-      </w:pPr>
-      <w:r>
-        <w:rPr>
-          <w:rStyle w:val="VerbatimChar"/>
-        </w:rPr>
-        <w:t xml:space="preserve">before_1940_p</w:t>
-      </w:r>
-    </w:p>
-    <w:p>
-      <w:pPr>
-        <w:numPr>
-          <w:ilvl w:val="0"/>
-          <w:numId w:val="1004"/>
-        </w:numPr>
-        <w:pStyle w:val="Compact"/>
-      </w:pPr>
-      <w:r>
-        <w:rPr>
-          <w:rStyle w:val="VerbatimChar"/>
-        </w:rPr>
-        <w:t xml:space="preserve">crime_rate</w:t>
-      </w:r>
-    </w:p>
-    <w:p>
-      <w:pPr>
-        <w:numPr>
-          <w:ilvl w:val="0"/>
-          <w:numId w:val="1004"/>
-        </w:numPr>
-        <w:pStyle w:val="Compact"/>
-      </w:pPr>
-      <w:r>
-        <w:rPr>
-          <w:rStyle w:val="VerbatimChar"/>
-        </w:rPr>
-        <w:t xml:space="preserve">radial_access</w:t>
-      </w:r>
-    </w:p>
-    <w:p>
-      <w:pPr>
-        <w:numPr>
-          <w:ilvl w:val="0"/>
-          <w:numId w:val="1004"/>
-        </w:numPr>
-        <w:pStyle w:val="Compact"/>
-      </w:pPr>
-      <w:r>
-        <w:rPr>
-          <w:rStyle w:val="VerbatimChar"/>
-        </w:rPr>
-        <w:t xml:space="preserve">NOx</w:t>
-      </w:r>
-    </w:p>
-    <w:p>
-      <w:pPr>
-        <w:numPr>
-          <w:ilvl w:val="0"/>
-          <w:numId w:val="1004"/>
-        </w:numPr>
-        <w:pStyle w:val="Compact"/>
-      </w:pPr>
-      <w:r>
-        <w:rPr>
-          <w:rStyle w:val="VerbatimChar"/>
-        </w:rPr>
-        <w:t xml:space="preserve">dist_fenway_park</w:t>
-      </w:r>
-      <w:r>
-        <w:t xml:space="preserve"> </w:t>
-      </w:r>
-      <w:r>
-        <w:t xml:space="preserve">(som skapades i Avsnitt 3).</w:t>
-      </w:r>
-    </w:p>
-    <w:p>
-      <w:pPr>
-        <w:pStyle w:val="FirstParagraph"/>
-      </w:pPr>
-      <w:r>
-        <w:t xml:space="preserve">Det finns</w:t>
-      </w:r>
-      <w:r>
-        <w:t xml:space="preserve"> </w:t>
-      </w:r>
-      <m:oMath>
-        <m:sSup>
-          <m:e>
-            <m:r>
-              <m:t>2</m:t>
-            </m:r>
-          </m:e>
-          <m:sup>
-            <m:r>
-              <m:t>5</m:t>
-            </m:r>
-          </m:sup>
-        </m:sSup>
-        <m:r>
-          <m:rPr>
-            <m:sty m:val="p"/>
-          </m:rPr>
-          <m:t>=</m:t>
-        </m:r>
-        <m:r>
-          <m:t>32</m:t>
-        </m:r>
-      </m:oMath>
-      <w:r>
-        <w:t xml:space="preserve"> </w:t>
-      </w:r>
-      <w:r>
-        <w:t xml:space="preserve">olika sätt att inkludera de olika förklarande variabler och därmed 32 olika modeller man kan testa, plus i princip hur många som helst om vi också transformerar. Vi förväntar oss naturligtvis inte att ni går igenom varje möjlig modell, men vi förutsätter att ni testar er fram metodiskt.</w:t>
-      </w:r>
-    </w:p>
-    <w:p>
-      <w:pPr>
-        <w:pStyle w:val="BodyText"/>
-      </w:pPr>
-      <w:r>
-        <w:t xml:space="preserve">För att utvärdera mellan olika modeller kan ni använda justerat R-kvadrat samt korsvalidering med 4 folds.</w:t>
-      </w:r>
-      <w:r>
-        <w:t xml:space="preserve"> </w:t>
-      </w:r>
-      <w:r>
-        <w:rPr>
-          <w:bCs/>
-          <w:b/>
-        </w:rPr>
-        <w:t xml:space="preserve">Sortera inte `</w:t>
-      </w:r>
-      <w:r>
-        <w:rPr>
-          <w:rStyle w:val="VerbatimChar"/>
-          <w:bCs/>
-          <w:b/>
-        </w:rPr>
-        <w:t xml:space="preserve">boston_census_data.Rdata</w:t>
-      </w:r>
-      <w:r>
-        <w:rPr>
-          <w:bCs/>
-          <w:b/>
-        </w:rPr>
-        <w:t xml:space="preserve"> </w:t>
-      </w:r>
-      <w:r>
-        <w:rPr>
-          <w:bCs/>
-          <w:b/>
-        </w:rPr>
-        <w:t xml:space="preserve">slumpmässigt när ni korsvaliderar (data ligger redan i slumpmässig ordning)</w:t>
-      </w:r>
-      <w:r>
-        <w:t xml:space="preserve">. Dela upp datasetet i fyra delar när ni korsvaliderar (del 1: observationer 1-120, del 2: observationer 121-240, del 3: observationer 241-360, del 4: observationer 361-480).</w:t>
+        <w:t xml:space="preserve"> </w:t>
+      </w:r>
+      <w:r>
+        <w:t xml:space="preserve">för observation 30 och beräkna dess residual.</w:t>
       </w:r>
     </w:p>
     <w:tbl>
@@ -4994,6 +5026,387 @@
                       <pic:pic>
                         <pic:nvPicPr>
                           <pic:cNvPr descr="/opt/quarto/share/formats/docx/tip.png" id="75" name="Picture"/>
+                          <pic:cNvPicPr>
+                            <a:picLocks noChangeArrowheads="1" noChangeAspect="1"/>
+                          </pic:cNvPicPr>
+                        </pic:nvPicPr>
+                        <pic:blipFill>
+                          <a:blip r:embed="rId37"/>
+                          <a:stretch>
+                            <a:fillRect/>
+                          </a:stretch>
+                        </pic:blipFill>
+                        <pic:spPr bwMode="auto">
+                          <a:xfrm>
+                            <a:off x="0" y="0"/>
+                            <a:ext cx="152400" cy="152400"/>
+                          </a:xfrm>
+                          <a:prstGeom prst="rect">
+                            <a:avLst/>
+                          </a:prstGeom>
+                          <a:noFill/>
+                          <a:ln w="9525">
+                            <a:noFill/>
+                            <a:headEnd/>
+                            <a:tailEnd/>
+                          </a:ln>
+                        </pic:spPr>
+                      </pic:pic>
+                    </a:graphicData>
+                  </a:graphic>
+                </wp:inline>
+              </w:drawing>
+            </w:r>
+            <w:r>
+              <w:t xml:space="preserve"> </w:t>
+            </w:r>
+            <w:r>
+              <w:t xml:space="preserve"> </w:t>
+            </w:r>
+            <w:r>
+              <w:t xml:space="preserve">Tips</w:t>
+            </w:r>
+          </w:p>
+        </w:tc>
+      </w:tr>
+      <w:tr>
+        <w:trPr>
+          <w:cantSplit/>
+        </w:trPr>
+        <w:tc>
+          <w:tcPr>
+            <w:tcMar>
+              <w:top w:w="108" w:type="dxa"/>
+              <w:bottom w:w="108" w:type="dxa"/>
+            </w:tcMar>
+          </w:tcPr>
+          <w:p>
+            <w:pPr>
+              <w:pStyle w:val="BodyText"/>
+            </w:pPr>
+            <w:pPr>
+              <w:spacing w:before="16" w:after="16"/>
+            </w:pPr>
+            <w:r>
+              <w:t xml:space="preserve">Tänk på att ta hänsyn till log-transformationen i den anpassade modellen!</w:t>
+            </w:r>
+          </w:p>
+        </w:tc>
+      </w:tr>
+    </w:tbl>
+    <w:p>
+      <w:pPr>
+        <w:pStyle w:val="BodyText"/>
+      </w:pPr>
+      <w:r>
+        <w:t xml:space="preserve"> </w:t>
+      </w:r>
+    </w:p>
+    <w:tbl>
+      <w:tblPr>
+        <w:tblStyle w:val="Table"/>
+        <w:tblLook w:firstRow="0" w:lastRow="0" w:firstColumn="0" w:lastColumn="0" w:noHBand="0" w:noVBand="0" w:val="0000"/>
+        <w:tblBorders>
+          <w:left w:val="single" w:sz="24" w:space="0" w:color="0758E5"/>
+        </w:tblBorders>
+        <w:tblCellMar>
+          <w:left w:w="0" w:type="dxa"/>
+          <w:right w:w="0" w:type="dxa"/>
+        </w:tblCellMar>
+        <w:tblInd w:w="164" w:type="dxa"/>
+      </w:tblPr>
+      <w:tr>
+        <w:trPr>
+          <w:cantSplit/>
+        </w:trPr>
+        <w:tc>
+          <w:tcPr>
+            <w:tcMar>
+              <w:left w:w="144" w:type="dxa"/>
+            </w:tcMar>
+          </w:tcPr>
+          <w:p>
+            <w:pPr>
+              <w:pStyle w:val="BodyText"/>
+            </w:pPr>
+            <w:pPr>
+              <w:spacing w:before="16" w:after="64"/>
+            </w:pPr>
+            <w:r>
+              <w:rPr>
+                <w:bCs/>
+                <w:b/>
+              </w:rPr>
+              <w:t xml:space="preserve">Uppgift 5.3 - Svar</w:t>
+            </w:r>
+          </w:p>
+          <w:p>
+            <w:pPr>
+              <w:pStyle w:val="BodyText"/>
+            </w:pPr>
+            <w:pPr>
+              <w:spacing w:before="16"/>
+            </w:pPr>
+            <w:r>
+              <w:t xml:space="preserve">Skriv svaret här.</w:t>
+            </w:r>
+          </w:p>
+          <w:p>
+            <w:pPr>
+              <w:pStyle w:val="SourceCode"/>
+            </w:pPr>
+            <w:r>
+              <w:rPr>
+                <w:rStyle w:val="CommentTok"/>
+              </w:rPr>
+              <w:t xml:space="preserve"># Write your code here</w:t>
+            </w:r>
+          </w:p>
+        </w:tc>
+      </w:tr>
+    </w:tbl>
+    <w:bookmarkEnd w:id="76"/>
+    <w:bookmarkStart w:id="79" w:name="uppgift-5.4"/>
+    <w:p>
+      <w:pPr>
+        <w:pStyle w:val="Heading4"/>
+      </w:pPr>
+      <w:r>
+        <w:t xml:space="preserve">💪 Uppgift 5.4</w:t>
+      </w:r>
+    </w:p>
+    <w:p>
+      <w:pPr>
+        <w:pStyle w:val="FirstParagraph"/>
+      </w:pPr>
+      <w:r>
+        <w:t xml:space="preserve">Ni ska nu utveckla en prognosmodell för medianhuspriset</w:t>
+      </w:r>
+      <w:r>
+        <w:t xml:space="preserve"> </w:t>
+      </w:r>
+      <w:r>
+        <w:rPr>
+          <w:rStyle w:val="VerbatimChar"/>
+        </w:rPr>
+        <w:t xml:space="preserve">median_home_value</w:t>
+      </w:r>
+      <w:r>
+        <w:t xml:space="preserve">. Ni får endast välja mellan följande förklarande variabler samt godtyckliga transformationer av dom (ni får även transformera responsen):</w:t>
+      </w:r>
+    </w:p>
+    <w:p>
+      <w:pPr>
+        <w:numPr>
+          <w:ilvl w:val="0"/>
+          <w:numId w:val="1004"/>
+        </w:numPr>
+        <w:pStyle w:val="Compact"/>
+      </w:pPr>
+      <w:r>
+        <w:rPr>
+          <w:rStyle w:val="VerbatimChar"/>
+        </w:rPr>
+        <w:t xml:space="preserve">before_1940_p</w:t>
+      </w:r>
+    </w:p>
+    <w:p>
+      <w:pPr>
+        <w:numPr>
+          <w:ilvl w:val="0"/>
+          <w:numId w:val="1004"/>
+        </w:numPr>
+        <w:pStyle w:val="Compact"/>
+      </w:pPr>
+      <w:r>
+        <w:rPr>
+          <w:rStyle w:val="VerbatimChar"/>
+        </w:rPr>
+        <w:t xml:space="preserve">crime_rate</w:t>
+      </w:r>
+    </w:p>
+    <w:p>
+      <w:pPr>
+        <w:numPr>
+          <w:ilvl w:val="0"/>
+          <w:numId w:val="1004"/>
+        </w:numPr>
+        <w:pStyle w:val="Compact"/>
+      </w:pPr>
+      <w:r>
+        <w:rPr>
+          <w:rStyle w:val="VerbatimChar"/>
+        </w:rPr>
+        <w:t xml:space="preserve">radial_access</w:t>
+      </w:r>
+    </w:p>
+    <w:p>
+      <w:pPr>
+        <w:numPr>
+          <w:ilvl w:val="0"/>
+          <w:numId w:val="1004"/>
+        </w:numPr>
+        <w:pStyle w:val="Compact"/>
+      </w:pPr>
+      <w:r>
+        <w:rPr>
+          <w:rStyle w:val="VerbatimChar"/>
+        </w:rPr>
+        <w:t xml:space="preserve">NOx</w:t>
+      </w:r>
+    </w:p>
+    <w:p>
+      <w:pPr>
+        <w:numPr>
+          <w:ilvl w:val="0"/>
+          <w:numId w:val="1004"/>
+        </w:numPr>
+        <w:pStyle w:val="Compact"/>
+      </w:pPr>
+      <w:r>
+        <w:rPr>
+          <w:rStyle w:val="VerbatimChar"/>
+        </w:rPr>
+        <w:t xml:space="preserve">dist_fenway_park</w:t>
+      </w:r>
+      <w:r>
+        <w:t xml:space="preserve"> </w:t>
+      </w:r>
+      <w:r>
+        <w:t xml:space="preserve">(som skapades i Avsnitt 3).</w:t>
+      </w:r>
+    </w:p>
+    <w:p>
+      <w:pPr>
+        <w:pStyle w:val="FirstParagraph"/>
+      </w:pPr>
+      <w:r>
+        <w:t xml:space="preserve">Det finns</w:t>
+      </w:r>
+      <w:r>
+        <w:t xml:space="preserve"> </w:t>
+      </w:r>
+      <m:oMath>
+        <m:sSup>
+          <m:e>
+            <m:r>
+              <m:t>2</m:t>
+            </m:r>
+          </m:e>
+          <m:sup>
+            <m:r>
+              <m:t>5</m:t>
+            </m:r>
+          </m:sup>
+        </m:sSup>
+        <m:r>
+          <m:rPr>
+            <m:sty m:val="p"/>
+          </m:rPr>
+          <m:t>=</m:t>
+        </m:r>
+        <m:r>
+          <m:t>32</m:t>
+        </m:r>
+      </m:oMath>
+      <w:r>
+        <w:t xml:space="preserve"> </w:t>
+      </w:r>
+      <w:r>
+        <w:t xml:space="preserve">olika sätt att inkludera de olika förklarande variabler och därmed 32 olika modeller man kan testa, plus i princip hur många som helst om vi också transformerar. Vi förväntar oss naturligtvis inte att ni går igenom varje möjlig modell, men vi förutsätter att ni testar er fram metodiskt.</w:t>
+      </w:r>
+    </w:p>
+    <w:p>
+      <w:pPr>
+        <w:pStyle w:val="BodyText"/>
+      </w:pPr>
+      <w:r>
+        <w:t xml:space="preserve">För att utvärdera mellan olika modeller kan ni använda justerat R-kvadrat samt korsvalidering med 4 folds.</w:t>
+      </w:r>
+      <w:r>
+        <w:t xml:space="preserve"> </w:t>
+      </w:r>
+      <w:r>
+        <w:rPr>
+          <w:bCs/>
+          <w:b/>
+        </w:rPr>
+        <w:t xml:space="preserve">Sortera inte `</w:t>
+      </w:r>
+      <w:r>
+        <w:rPr>
+          <w:rStyle w:val="VerbatimChar"/>
+          <w:bCs/>
+          <w:b/>
+        </w:rPr>
+        <w:t xml:space="preserve">boston_census_data.Rdata</w:t>
+      </w:r>
+      <w:r>
+        <w:rPr>
+          <w:bCs/>
+          <w:b/>
+        </w:rPr>
+        <w:t xml:space="preserve"> </w:t>
+      </w:r>
+      <w:r>
+        <w:rPr>
+          <w:bCs/>
+          <w:b/>
+        </w:rPr>
+        <w:t xml:space="preserve">slumpmässigt när ni korsvaliderar (data ligger redan i slumpmässig ordning)</w:t>
+      </w:r>
+      <w:r>
+        <w:t xml:space="preserve">. Dela upp datasetet i fyra delar när ni korsvaliderar (del 1: observationer 1-120, del 2: observationer 121-240, del 3: observationer 241-360, del 4: observationer 361-480).</w:t>
+      </w:r>
+    </w:p>
+    <w:tbl>
+      <w:tblPr>
+        <w:tblStyle w:val="Table"/>
+        <w:tblLook w:firstRow="0" w:lastRow="0" w:firstColumn="0" w:lastColumn="0" w:noHBand="0" w:noVBand="0" w:val="0000"/>
+        <w:tblBorders>
+          <w:left w:val="single" w:sz="24" w:space="0" w:color="00A047"/>
+          <w:right w:val="single" w:sz="4" w:space="0" w:color="00A047"/>
+          <w:top w:val="single" w:sz="4" w:space="0" w:color="00A047"/>
+          <w:bottom w:val="single" w:sz="4" w:space="0" w:color="00A047"/>
+        </w:tblBorders>
+        <w:tblCellMar>
+          <w:left w:w="144" w:type="dxa"/>
+          <w:right w:w="144" w:type="dxa"/>
+        </w:tblCellMar>
+        <w:tblInd w:w="164" w:type="dxa"/>
+        <w:tblW w:type="pct" w:w="100%"/>
+      </w:tblPr>
+      <w:tr>
+        <w:trPr>
+          <w:cantSplit/>
+        </w:trPr>
+        <w:tc>
+          <w:tcPr>
+            <w:shd w:color="auto" w:fill="ccf1e3" w:val="clear"/>
+            <w:tcMar>
+              <w:top w:w="92" w:type="dxa"/>
+              <w:bottom w:w="92" w:type="dxa"/>
+            </w:tcMar>
+          </w:tcPr>
+          <w:p>
+            <w:pPr>
+              <w:pStyle w:val="BodyText"/>
+            </w:pPr>
+            <w:pPr>
+              <w:spacing w:before="0" w:after="0"/>
+              <w:textAlignment w:val="center"/>
+            </w:pPr>
+            <w:r>
+              <w:drawing>
+                <wp:inline>
+                  <wp:extent cx="152400" cy="152400"/>
+                  <wp:effectExtent b="0" l="0" r="0" t="0"/>
+                  <wp:docPr descr="" title="" id="77" name="Picture"/>
+                  <a:graphic>
+                    <a:graphicData uri="http://schemas.openxmlformats.org/drawingml/2006/picture">
+                      <pic:pic>
+                        <pic:nvPicPr>
+                          <pic:cNvPr descr="/opt/quarto/share/formats/docx/tip.png" id="78" name="Picture"/>
                           <pic:cNvPicPr>
                             <a:picLocks noChangeArrowheads="1" noChangeAspect="1"/>
                           </pic:cNvPicPr>
@@ -5397,8 +5810,8 @@
         </w:tc>
       </w:tr>
     </w:tbl>
-    <w:bookmarkEnd w:id="76"/>
-    <w:bookmarkStart w:id="77" w:name="uppgift-5.5"/>
+    <w:bookmarkEnd w:id="79"/>
+    <w:bookmarkStart w:id="80" w:name="uppgift-5.5"/>
     <w:p>
       <w:pPr>
         <w:pStyle w:val="Heading4"/>
@@ -5478,8 +5891,8 @@
         </w:tc>
       </w:tr>
     </w:tbl>
-    <w:bookmarkEnd w:id="77"/>
-    <w:bookmarkStart w:id="80" w:name="uppgift-5.6"/>
+    <w:bookmarkEnd w:id="80"/>
+    <w:bookmarkStart w:id="83" w:name="uppgift-5.6"/>
     <w:p>
       <w:pPr>
         <w:pStyle w:val="Heading4"/>
@@ -5550,12 +5963,12 @@
                 <wp:inline>
                   <wp:extent cx="152400" cy="152400"/>
                   <wp:effectExtent b="0" l="0" r="0" t="0"/>
-                  <wp:docPr descr="" title="" id="78" name="Picture"/>
+                  <wp:docPr descr="" title="" id="81" name="Picture"/>
                   <a:graphic>
                     <a:graphicData uri="http://schemas.openxmlformats.org/drawingml/2006/picture">
                       <pic:pic>
                         <pic:nvPicPr>
-                          <pic:cNvPr descr="/opt/quarto/share/formats/docx/tip.png" id="79" name="Picture"/>
+                          <pic:cNvPr descr="/opt/quarto/share/formats/docx/tip.png" id="82" name="Picture"/>
                           <pic:cNvPicPr>
                             <a:picLocks noChangeArrowheads="1" noChangeAspect="1"/>
                           </pic:cNvPicPr>
@@ -5725,8 +6138,8 @@
         </w:tc>
       </w:tr>
     </w:tbl>
-    <w:bookmarkEnd w:id="80"/>
-    <w:bookmarkEnd w:id="81"/>
+    <w:bookmarkEnd w:id="83"/>
+    <w:bookmarkEnd w:id="84"/>
     <w:sectPr/>
   </w:body>
 </w:document>

</xml_diff>